<commit_message>
finish system part - geon-
</commit_message>
<xml_diff>
--- a/Use_Cases_Final_One.docx
+++ b/Use_Cases_Final_One.docx
@@ -11693,18 +11693,23 @@
         <w:t>Use Case # 30</w:t>
       </w:r>
     </w:p>
-    <w:p>
-      <w:pPr>
-        <w:shd w:val="clear" w:color="auto" w:fill="DEEAF6" w:themeFill="accent5" w:themeFillTint="33"/>
-      </w:pPr>
-      <w:r>
+    <w:p w14:noSpellErr="1">
+      <w:pPr>
+        <w:shd w:val="clear" w:color="auto" w:fill="DEEAF6" w:themeFill="accent5" w:themeFillTint="33"/>
+      </w:pPr>
+      <w:r>
+        <w:rPr/>
         <w:t xml:space="preserve">Use Case: </w:t>
       </w:r>
       <w:r>
+        <w:rPr/>
+        <w:t xml:space="preserve">The </w:t>
+      </w:r>
+      <w:r>
         <w:rPr>
           <w:rFonts w:ascii="Calibri" w:hAnsi="Calibri" w:eastAsia="Calibri" w:cs="Calibri"/>
         </w:rPr>
-        <w:t xml:space="preserve">A system deducts a point from a member  </w:t>
+        <w:t xml:space="preserve">system deducts a point from a member  </w:t>
       </w:r>
     </w:p>
     <w:p>
@@ -12140,19 +12145,19 @@
         <w:rPr>
           <w:rFonts w:ascii="Calibri" w:hAnsi="Calibri" w:eastAsia="Calibri" w:cs="Calibri"/>
         </w:rPr>
-        <w:t xml:space="preserve"> 1) A</w:t>
+        <w:t xml:space="preserve"> 1) Alex’s invitation gets accepted 2) </w:t>
       </w:r>
       <w:r>
         <w:rPr>
           <w:rFonts w:ascii="Calibri" w:hAnsi="Calibri" w:eastAsia="Calibri" w:cs="Calibri"/>
         </w:rPr>
-        <w:t xml:space="preserve">lex’s </w:t>
+        <w:t xml:space="preserve">Alex </w:t>
       </w:r>
       <w:r>
         <w:rPr>
           <w:rFonts w:ascii="Calibri" w:hAnsi="Calibri" w:eastAsia="Calibri" w:cs="Calibri"/>
         </w:rPr>
-        <w:t>invitation gets accepted 2) A member makes positive actions</w:t>
+        <w:t>makes positive actions</w:t>
       </w:r>
     </w:p>
     <w:p>
@@ -12301,7 +12306,7 @@
         <w:t>2</w:t>
       </w:r>
     </w:p>
-    <w:p>
+    <w:p w14:noSpellErr="1">
       <w:pPr>
         <w:shd w:val="clear" w:color="auto" w:fill="DEEAF6" w:themeFill="accent5" w:themeFillTint="33"/>
         <w:rPr>
@@ -12309,13 +12314,18 @@
         </w:rPr>
       </w:pPr>
       <w:r>
+        <w:rPr/>
         <w:t xml:space="preserve">Use Case: </w:t>
       </w:r>
       <w:r>
+        <w:rPr/>
+        <w:t>The</w:t>
+      </w:r>
+      <w:r>
         <w:rPr>
           <w:rFonts w:ascii="Calibri" w:hAnsi="Calibri" w:eastAsia="Calibri" w:cs="Calibri"/>
         </w:rPr>
-        <w:t xml:space="preserve">A system gets a login request from a frontend </w:t>
+        <w:t xml:space="preserve"> system gets a login request from a frontend </w:t>
       </w:r>
     </w:p>
     <w:p>
@@ -12334,7 +12344,7 @@
         <w:t>CHARACTERISTIC INFORMATION</w:t>
       </w:r>
     </w:p>
-    <w:p>
+    <w:p w14:noSpellErr="1">
       <w:pPr>
         <w:shd w:val="clear" w:color="auto" w:fill="DEEAF6" w:themeFill="accent5" w:themeFillTint="33"/>
         <w:rPr>
@@ -12342,13 +12352,18 @@
         </w:rPr>
       </w:pPr>
       <w:r>
+        <w:rPr/>
         <w:t xml:space="preserve">Success End Condition: </w:t>
       </w:r>
       <w:r>
+        <w:rPr/>
+        <w:t xml:space="preserve">Alex </w:t>
+      </w:r>
+      <w:r>
         <w:rPr>
           <w:rFonts w:ascii="Calibri" w:hAnsi="Calibri" w:eastAsia="Calibri" w:cs="Calibri"/>
         </w:rPr>
-        <w:t xml:space="preserve"> A member can log in </w:t>
+        <w:t xml:space="preserve">can log in </w:t>
       </w:r>
     </w:p>
     <w:p>
@@ -12362,15 +12377,24 @@
         <w:t xml:space="preserve">Failed End Condition:  Sends an error to a frontend </w:t>
       </w:r>
     </w:p>
-    <w:p>
-      <w:pPr>
-        <w:shd w:val="clear" w:color="auto" w:fill="DEEAF6" w:themeFill="accent5" w:themeFillTint="33"/>
-      </w:pPr>
-      <w:r>
-        <w:t>Primary Actor: A system</w:t>
-      </w:r>
-    </w:p>
-    <w:p>
+    <w:p w14:noSpellErr="1">
+      <w:pPr>
+        <w:shd w:val="clear" w:color="auto" w:fill="DEEAF6" w:themeFill="accent5" w:themeFillTint="33"/>
+      </w:pPr>
+      <w:r>
+        <w:rPr/>
+        <w:t xml:space="preserve">Primary Actor: </w:t>
+      </w:r>
+      <w:r>
+        <w:rPr/>
+        <w:t>The</w:t>
+      </w:r>
+      <w:r>
+        <w:rPr/>
+        <w:t xml:space="preserve"> system</w:t>
+      </w:r>
+    </w:p>
+    <w:p w14:noSpellErr="1">
       <w:pPr>
         <w:shd w:val="clear" w:color="auto" w:fill="DEEAF6" w:themeFill="accent5" w:themeFillTint="33"/>
         <w:rPr>
@@ -12378,13 +12402,26 @@
         </w:rPr>
       </w:pPr>
       <w:r>
+        <w:rPr/>
         <w:t xml:space="preserve">Trigger: </w:t>
       </w:r>
       <w:r>
         <w:rPr>
           <w:rFonts w:ascii="Calibri" w:hAnsi="Calibri" w:eastAsia="Calibri" w:cs="Calibri"/>
         </w:rPr>
-        <w:t xml:space="preserve"> A frontend sends a login request to a backend</w:t>
+        <w:t xml:space="preserve"> </w:t>
+      </w:r>
+      <w:r>
+        <w:rPr>
+          <w:rFonts w:ascii="Calibri" w:hAnsi="Calibri" w:eastAsia="Calibri" w:cs="Calibri"/>
+        </w:rPr>
+        <w:t>The</w:t>
+      </w:r>
+      <w:r>
+        <w:rPr>
+          <w:rFonts w:ascii="Calibri" w:hAnsi="Calibri" w:eastAsia="Calibri" w:cs="Calibri"/>
+        </w:rPr>
+        <w:t xml:space="preserve"> frontend sends a login request to a backend</w:t>
       </w:r>
     </w:p>
     <w:p>
@@ -12532,7 +12569,7 @@
         <w:t>3</w:t>
       </w:r>
     </w:p>
-    <w:p>
+    <w:p w14:noSpellErr="1">
       <w:pPr>
         <w:shd w:val="clear" w:color="auto" w:fill="DEEAF6" w:themeFill="accent5" w:themeFillTint="33"/>
         <w:rPr>
@@ -12540,13 +12577,18 @@
         </w:rPr>
       </w:pPr>
       <w:r>
+        <w:rPr/>
         <w:t xml:space="preserve">Use Case: </w:t>
       </w:r>
       <w:r>
+        <w:rPr/>
+        <w:t>The</w:t>
+      </w:r>
+      <w:r>
         <w:rPr>
           <w:rFonts w:ascii="Calibri" w:hAnsi="Calibri" w:eastAsia="Calibri" w:cs="Calibri"/>
         </w:rPr>
-        <w:t xml:space="preserve">A system gets a logout request from a frontend   </w:t>
+        <w:t xml:space="preserve"> system gets a logout request from a frontend   </w:t>
       </w:r>
     </w:p>
     <w:p>
@@ -12674,7 +12716,35 @@
       </w:pPr>
       <w:r>
         <w:rPr/>
-        <w:t xml:space="preserve">2. </w:t>
+        <w:t>2. The frontend sends Alex’s singed out time to a backend</w:t>
+      </w:r>
+    </w:p>
+    <w:p w14:noSpellErr="1">
+      <w:pPr>
+        <w:shd w:val="clear" w:color="auto" w:fill="DEEAF6" w:themeFill="accent5" w:themeFillTint="33"/>
+        <w:ind w:firstLine="720"/>
+      </w:pPr>
+      <w:r>
+        <w:rPr/>
+        <w:t xml:space="preserve">3. The backend stores </w:t>
+      </w:r>
+      <w:r>
+        <w:rPr/>
+        <w:t xml:space="preserve">Alex’s </w:t>
+      </w:r>
+      <w:r>
+        <w:rPr/>
+        <w:t xml:space="preserve">logout time </w:t>
+      </w:r>
+    </w:p>
+    <w:p w14:noSpellErr="1">
+      <w:pPr>
+        <w:shd w:val="clear" w:color="auto" w:fill="DEEAF6" w:themeFill="accent5" w:themeFillTint="33"/>
+        <w:ind w:firstLine="720"/>
+      </w:pPr>
+      <w:r>
+        <w:rPr/>
+        <w:t xml:space="preserve">4. </w:t>
       </w:r>
       <w:r>
         <w:rPr/>
@@ -12682,79 +12752,31 @@
       </w:r>
       <w:r>
         <w:rPr/>
-        <w:t xml:space="preserve"> frontend sends </w:t>
-      </w:r>
-      <w:proofErr w:type="gramStart"/>
-      <w:r>
-        <w:rPr/>
-        <w:t>a</w:t>
-      </w:r>
-      <w:proofErr w:type="gramEnd"/>
+        <w:t xml:space="preserve"> frontend destroys the session data in a local storage</w:t>
+      </w:r>
+    </w:p>
+    <w:p>
+      <w:pPr>
+        <w:shd w:val="clear" w:color="auto" w:fill="DEEAF6" w:themeFill="accent5" w:themeFillTint="33"/>
+        <w:ind w:firstLine="720"/>
+      </w:pPr>
+      <w:r>
+        <w:rPr/>
+        <w:t xml:space="preserve">5. The frontend redirects </w:t>
+      </w:r>
+      <w:proofErr w:type="spellStart"/>
+      <w:r>
+        <w:rPr/>
+        <w:t>Aelx</w:t>
+      </w:r>
+      <w:proofErr w:type="spellEnd"/>
       <w:r>
         <w:rPr/>
         <w:t xml:space="preserve"> </w:t>
       </w:r>
       <w:r>
         <w:rPr/>
-        <w:t xml:space="preserve">Alex’s </w:t>
-      </w:r>
-      <w:r>
-        <w:rPr/>
-        <w:t>singed out time to a backend</w:t>
-      </w:r>
-    </w:p>
-    <w:p w14:noSpellErr="1">
-      <w:pPr>
-        <w:shd w:val="clear" w:color="auto" w:fill="DEEAF6" w:themeFill="accent5" w:themeFillTint="33"/>
-        <w:ind w:firstLine="720"/>
-      </w:pPr>
-      <w:r>
-        <w:rPr/>
-        <w:t xml:space="preserve">3. </w:t>
-      </w:r>
-      <w:r>
-        <w:rPr/>
-        <w:t>The</w:t>
-      </w:r>
-      <w:r>
-        <w:rPr/>
-        <w:t xml:space="preserve"> backend stores a member’s logout time </w:t>
-      </w:r>
-    </w:p>
-    <w:p w14:noSpellErr="1">
-      <w:pPr>
-        <w:shd w:val="clear" w:color="auto" w:fill="DEEAF6" w:themeFill="accent5" w:themeFillTint="33"/>
-        <w:ind w:firstLine="720"/>
-      </w:pPr>
-      <w:r>
-        <w:rPr/>
-        <w:t xml:space="preserve">4. </w:t>
-      </w:r>
-      <w:r>
-        <w:rPr/>
-        <w:t>The</w:t>
-      </w:r>
-      <w:r>
-        <w:rPr/>
-        <w:t xml:space="preserve"> frontend destroys the session data in a local storage</w:t>
-      </w:r>
-    </w:p>
-    <w:p w14:noSpellErr="1">
-      <w:pPr>
-        <w:shd w:val="clear" w:color="auto" w:fill="DEEAF6" w:themeFill="accent5" w:themeFillTint="33"/>
-        <w:ind w:firstLine="720"/>
-      </w:pPr>
-      <w:r>
-        <w:rPr/>
-        <w:t xml:space="preserve">5. </w:t>
-      </w:r>
-      <w:r>
-        <w:rPr/>
-        <w:t>The</w:t>
-      </w:r>
-      <w:r>
-        <w:rPr/>
-        <w:t xml:space="preserve"> frontend redirects a member to a landing page</w:t>
+        <w:t>to a landing page</w:t>
       </w:r>
     </w:p>
     <w:p/>
@@ -12797,7 +12819,7 @@
         <w:t>4</w:t>
       </w:r>
     </w:p>
-    <w:p>
+    <w:p w14:noSpellErr="1">
       <w:pPr>
         <w:shd w:val="clear" w:color="auto" w:fill="DEEAF6" w:themeFill="accent5" w:themeFillTint="33"/>
         <w:rPr>
@@ -12805,13 +12827,18 @@
         </w:rPr>
       </w:pPr>
       <w:r>
+        <w:rPr/>
         <w:t xml:space="preserve">Use Case: </w:t>
       </w:r>
       <w:r>
+        <w:rPr/>
+        <w:t>The</w:t>
+      </w:r>
+      <w:r>
         <w:rPr>
           <w:rFonts w:ascii="Calibri" w:hAnsi="Calibri" w:eastAsia="Calibri" w:cs="Calibri"/>
         </w:rPr>
-        <w:t>A system gets a registration request from a frontend</w:t>
+        <w:t xml:space="preserve"> system gets a registration request from a frontend</w:t>
       </w:r>
     </w:p>
     <w:p>
@@ -12899,19 +12926,19 @@
         <w:rPr>
           <w:rFonts w:ascii="Calibri" w:hAnsi="Calibri" w:eastAsia="Calibri" w:cs="Calibri"/>
         </w:rPr>
+        <w:t xml:space="preserve"> A potential member</w:t>
+      </w:r>
+      <w:r>
+        <w:rPr>
+          <w:rFonts w:ascii="Calibri" w:hAnsi="Calibri" w:eastAsia="Calibri" w:cs="Calibri"/>
+        </w:rPr>
         <w:t xml:space="preserve"> </w:t>
       </w:r>
       <w:r>
         <w:rPr>
           <w:rFonts w:ascii="Calibri" w:hAnsi="Calibri" w:eastAsia="Calibri" w:cs="Calibri"/>
         </w:rPr>
-        <w:t>T</w:t>
-      </w:r>
-      <w:r>
-        <w:rPr>
-          <w:rFonts w:ascii="Calibri" w:hAnsi="Calibri" w:eastAsia="Calibri" w:cs="Calibri"/>
-        </w:rPr>
-        <w:t>he member fills out a registration form and clicks the register button</w:t>
+        <w:t>(Bob) fills out a registration form and clicks the register button</w:t>
       </w:r>
     </w:p>
     <w:p>
@@ -12985,11 +13012,56 @@
       </w:r>
       <w:r>
         <w:rPr/>
+        <w:t xml:space="preserve">Bob </w:t>
+      </w:r>
+      <w:r>
+        <w:rPr/>
+        <w:t>checks the error</w:t>
+      </w:r>
+    </w:p>
+    <w:p w14:noSpellErr="1">
+      <w:pPr>
+        <w:shd w:val="clear" w:color="auto" w:fill="DEEAF6" w:themeFill="accent5" w:themeFillTint="33"/>
+        <w:ind w:firstLine="720"/>
+      </w:pPr>
+      <w:r>
+        <w:rPr/>
+        <w:t xml:space="preserve">3. If the credit card information does not exist in </w:t>
+      </w:r>
+      <w:r>
+        <w:rPr/>
+        <w:t>the</w:t>
+      </w:r>
+      <w:r>
+        <w:rPr/>
+        <w:t xml:space="preserve"> database</w:t>
+      </w:r>
+    </w:p>
+    <w:p w14:noSpellErr="1">
+      <w:pPr>
+        <w:shd w:val="clear" w:color="auto" w:fill="DEEAF6" w:themeFill="accent5" w:themeFillTint="33"/>
+        <w:ind w:firstLine="720"/>
+      </w:pPr>
+      <w:r>
+        <w:rPr/>
+        <w:t xml:space="preserve"> a. </w:t>
+      </w:r>
+      <w:r>
+        <w:rPr/>
         <w:t>The</w:t>
       </w:r>
       <w:r>
         <w:rPr/>
-        <w:t xml:space="preserve"> member checks the error</w:t>
+        <w:t xml:space="preserve"> system checks the given credit card information is valid using credit card software</w:t>
+      </w:r>
+    </w:p>
+    <w:p>
+      <w:pPr>
+        <w:shd w:val="clear" w:color="auto" w:fill="DEEAF6" w:themeFill="accent5" w:themeFillTint="33"/>
+        <w:ind w:firstLine="720"/>
+      </w:pPr>
+      <w:r>
+        <w:t xml:space="preserve"> b. If the data is valid</w:t>
       </w:r>
     </w:p>
     <w:p w14:noSpellErr="1">
@@ -12999,7 +13071,7 @@
       </w:pPr>
       <w:r>
         <w:rPr/>
-        <w:t xml:space="preserve">3. If the credit card information does not exist in </w:t>
+        <w:t xml:space="preserve">   1) Store new user information into </w:t>
       </w:r>
       <w:r>
         <w:rPr/>
@@ -13017,7 +13089,34 @@
       </w:pPr>
       <w:r>
         <w:rPr/>
-        <w:t xml:space="preserve"> a. </w:t>
+        <w:t xml:space="preserve">   2) The frontend redirects </w:t>
+      </w:r>
+      <w:r>
+        <w:rPr/>
+        <w:t xml:space="preserve">Bob </w:t>
+      </w:r>
+      <w:r>
+        <w:rPr/>
+        <w:t>to a login page</w:t>
+      </w:r>
+    </w:p>
+    <w:p>
+      <w:pPr>
+        <w:shd w:val="clear" w:color="auto" w:fill="DEEAF6" w:themeFill="accent5" w:themeFillTint="33"/>
+        <w:ind w:firstLine="720"/>
+      </w:pPr>
+      <w:r>
+        <w:t xml:space="preserve"> c. If the data is NOT valid</w:t>
+      </w:r>
+    </w:p>
+    <w:p w14:noSpellErr="1">
+      <w:pPr>
+        <w:shd w:val="clear" w:color="auto" w:fill="DEEAF6" w:themeFill="accent5" w:themeFillTint="33"/>
+        <w:ind w:firstLine="720"/>
+      </w:pPr>
+      <w:r>
+        <w:rPr/>
+        <w:t xml:space="preserve">   1) </w:t>
       </w:r>
       <w:r>
         <w:rPr/>
@@ -13025,16 +13124,15 @@
       </w:r>
       <w:r>
         <w:rPr/>
-        <w:t xml:space="preserve"> system checks the given credit card information is valid using credit card software</w:t>
-      </w:r>
-    </w:p>
-    <w:p>
-      <w:pPr>
-        <w:shd w:val="clear" w:color="auto" w:fill="DEEAF6" w:themeFill="accent5" w:themeFillTint="33"/>
-        <w:ind w:firstLine="720"/>
-      </w:pPr>
-      <w:r>
-        <w:t xml:space="preserve"> b. If the data is valid</w:t>
+        <w:t xml:space="preserve"> backend sends an error to </w:t>
+      </w:r>
+      <w:r>
+        <w:rPr/>
+        <w:t>the</w:t>
+      </w:r>
+      <w:r>
+        <w:rPr/>
+        <w:t xml:space="preserve"> frontend </w:t>
       </w:r>
     </w:p>
     <w:p w14:noSpellErr="1">
@@ -13044,86 +13142,15 @@
       </w:pPr>
       <w:r>
         <w:rPr/>
-        <w:t xml:space="preserve">   1) Store new user information into </w:t>
-      </w:r>
-      <w:r>
-        <w:rPr/>
-        <w:t>the</w:t>
-      </w:r>
-      <w:r>
-        <w:rPr/>
-        <w:t xml:space="preserve"> database</w:t>
-      </w:r>
-    </w:p>
-    <w:p w14:noSpellErr="1">
-      <w:pPr>
-        <w:shd w:val="clear" w:color="auto" w:fill="DEEAF6" w:themeFill="accent5" w:themeFillTint="33"/>
-        <w:ind w:firstLine="720"/>
-      </w:pPr>
-      <w:r>
-        <w:rPr/>
         <w:t xml:space="preserve">   2) </w:t>
       </w:r>
       <w:r>
         <w:rPr/>
-        <w:t>The</w:t>
-      </w:r>
-      <w:r>
-        <w:rPr/>
-        <w:t xml:space="preserve"> frontend redirects a member to a login page</w:t>
-      </w:r>
-    </w:p>
-    <w:p>
-      <w:pPr>
-        <w:shd w:val="clear" w:color="auto" w:fill="DEEAF6" w:themeFill="accent5" w:themeFillTint="33"/>
-        <w:ind w:firstLine="720"/>
-      </w:pPr>
-      <w:r>
-        <w:t xml:space="preserve"> c. If the data is NOT valid</w:t>
-      </w:r>
-    </w:p>
-    <w:p w14:noSpellErr="1">
-      <w:pPr>
-        <w:shd w:val="clear" w:color="auto" w:fill="DEEAF6" w:themeFill="accent5" w:themeFillTint="33"/>
-        <w:ind w:firstLine="720"/>
-      </w:pPr>
-      <w:r>
-        <w:rPr/>
-        <w:t xml:space="preserve">   1) </w:t>
-      </w:r>
-      <w:r>
-        <w:rPr/>
-        <w:t>The</w:t>
-      </w:r>
-      <w:r>
-        <w:rPr/>
-        <w:t xml:space="preserve"> backend sends an error to </w:t>
-      </w:r>
-      <w:r>
-        <w:rPr/>
-        <w:t>the</w:t>
-      </w:r>
-      <w:r>
-        <w:rPr/>
-        <w:t xml:space="preserve"> frontend </w:t>
-      </w:r>
-    </w:p>
-    <w:p w14:noSpellErr="1">
-      <w:pPr>
-        <w:shd w:val="clear" w:color="auto" w:fill="DEEAF6" w:themeFill="accent5" w:themeFillTint="33"/>
-        <w:ind w:firstLine="720"/>
-      </w:pPr>
-      <w:r>
-        <w:rPr/>
-        <w:t xml:space="preserve">   2) </w:t>
-      </w:r>
-      <w:r>
-        <w:rPr/>
-        <w:t>The</w:t>
-      </w:r>
-      <w:r>
-        <w:rPr/>
-        <w:t xml:space="preserve"> member checks the error  </w:t>
+        <w:t xml:space="preserve">Bob </w:t>
+      </w:r>
+      <w:r>
+        <w:rPr/>
+        <w:t xml:space="preserve">checks the error  </w:t>
       </w:r>
     </w:p>
     <w:p/>
@@ -13264,7 +13291,7 @@
         <w:t xml:space="preserve"> system</w:t>
       </w:r>
     </w:p>
-    <w:p w14:noSpellErr="1">
+    <w:p>
       <w:pPr>
         <w:shd w:val="clear" w:color="auto" w:fill="DEEAF6" w:themeFill="accent5" w:themeFillTint="33"/>
         <w:rPr>
@@ -13285,13 +13312,13 @@
         <w:rPr>
           <w:rFonts w:ascii="Calibri" w:hAnsi="Calibri" w:eastAsia="Calibri" w:cs="Calibri"/>
         </w:rPr>
-        <w:t>The</w:t>
+        <w:t xml:space="preserve">Alex </w:t>
       </w:r>
       <w:r>
         <w:rPr>
           <w:rFonts w:ascii="Calibri" w:hAnsi="Calibri" w:eastAsia="Calibri" w:cs="Calibri"/>
         </w:rPr>
-        <w:t xml:space="preserve"> member performs specific expected actions</w:t>
+        <w:t>performs specific expected actions</w:t>
       </w:r>
     </w:p>
     <w:p>

</xml_diff>